<commit_message>
Plano de Projeto v2
Atualizacao do doc, necessario terminar as iterações.
</commit_message>
<xml_diff>
--- a/Gerente de Projeto/Project_Plan.docx
+++ b/Gerente de Projeto/Project_Plan.docx
@@ -166,14 +166,7 @@
           <w:rFonts w:ascii="Times" w:eastAsia="Times" w:hAnsi="Times" w:cs="Times"/>
           <w:highlight w:val="white"/>
         </w:rPr>
-        <w:t>) e testador (</w:t>
-      </w:r>
-      <w:r>
-        <w:rPr>
-          <w:rFonts w:ascii="Times" w:eastAsia="Times" w:hAnsi="Times" w:cs="Times"/>
-          <w:highlight w:val="white"/>
-        </w:rPr>
-        <w:t xml:space="preserve">João </w:t>
+        <w:t xml:space="preserve">) e testador (João </w:t>
       </w:r>
       <w:proofErr w:type="spellStart"/>
       <w:r>
@@ -214,8 +207,6 @@
         </w:rPr>
         <w:t xml:space="preserve"> a mesma pessoa, para uma melhor divisão de tarefas.</w:t>
       </w:r>
-      <w:bookmarkStart w:id="2" w:name="_GoBack"/>
-      <w:bookmarkEnd w:id="2"/>
     </w:p>
     <w:p>
       <w:pPr>
@@ -227,8 +218,8 @@
           <w:highlight w:val="white"/>
         </w:rPr>
       </w:pPr>
-      <w:bookmarkStart w:id="3" w:name="_1fob9te" w:colFirst="0" w:colLast="0"/>
-      <w:bookmarkEnd w:id="3"/>
+      <w:bookmarkStart w:id="2" w:name="_1fob9te" w:colFirst="0" w:colLast="0"/>
+      <w:bookmarkEnd w:id="2"/>
       <w:r>
         <w:rPr>
           <w:rFonts w:ascii="Times" w:eastAsia="Times" w:hAnsi="Times" w:cs="Times"/>
@@ -369,19 +360,10 @@
     </w:p>
     <w:p>
       <w:pPr>
-        <w:spacing w:after="120"/>
-        <w:ind w:left="360"/>
-        <w:jc w:val="both"/>
         <w:rPr>
           <w:rFonts w:ascii="Times" w:eastAsia="Times" w:hAnsi="Times" w:cs="Times"/>
         </w:rPr>
       </w:pPr>
-      <w:r>
-        <w:rPr>
-          <w:rFonts w:ascii="Times" w:eastAsia="Times" w:hAnsi="Times" w:cs="Times"/>
-        </w:rPr>
-        <w:t>Objetivos estão descritos no documento Work_Item_List.pdf.</w:t>
-      </w:r>
     </w:p>
     <w:p/>
     <w:tbl>
@@ -542,9 +524,6 @@
               <w:keepLines/>
               <w:spacing w:before="60" w:after="120"/>
             </w:pPr>
-            <w:r>
-              <w:t>21/03/2017 - 11/04/2017</w:t>
-            </w:r>
           </w:p>
         </w:tc>
         <w:tc>
@@ -556,9 +535,6 @@
               <w:keepLines/>
               <w:spacing w:before="60" w:after="120"/>
             </w:pPr>
-            <w:r>
-              <w:t>16hr</w:t>
-            </w:r>
           </w:p>
         </w:tc>
       </w:tr>
@@ -572,9 +548,7 @@
               <w:keepLines/>
               <w:spacing w:before="60" w:after="120"/>
             </w:pPr>
-            <w:r>
-              <w:t>I2</w:t>
-            </w:r>
+            <w:bookmarkStart w:id="3" w:name="_GoBack"/>
           </w:p>
         </w:tc>
         <w:tc>
@@ -586,9 +560,6 @@
               <w:keepLines/>
               <w:spacing w:before="60" w:after="120"/>
             </w:pPr>
-            <w:r>
-              <w:t>12/04/2017 - 23/05/2017</w:t>
-            </w:r>
           </w:p>
         </w:tc>
         <w:tc>
@@ -600,13 +571,49 @@
               <w:keepLines/>
               <w:spacing w:before="60" w:after="120"/>
             </w:pPr>
-            <w:r>
-              <w:t>25hr</w:t>
-            </w:r>
+          </w:p>
+        </w:tc>
+      </w:tr>
+      <w:bookmarkEnd w:id="3"/>
+      <w:tr>
+        <w:tc>
+          <w:tcPr>
+            <w:tcW w:w="1005" w:type="dxa"/>
+          </w:tcPr>
+          <w:p>
+            <w:pPr>
+              <w:keepLines/>
+              <w:spacing w:before="60" w:after="120"/>
+            </w:pPr>
+          </w:p>
+        </w:tc>
+        <w:tc>
+          <w:tcPr>
+            <w:tcW w:w="4905" w:type="dxa"/>
+          </w:tcPr>
+          <w:p>
+            <w:pPr>
+              <w:keepLines/>
+              <w:spacing w:before="60" w:after="120"/>
+            </w:pPr>
+          </w:p>
+        </w:tc>
+        <w:tc>
+          <w:tcPr>
+            <w:tcW w:w="2370" w:type="dxa"/>
+          </w:tcPr>
+          <w:p>
+            <w:pPr>
+              <w:keepLines/>
+              <w:spacing w:before="60" w:after="120"/>
+            </w:pPr>
           </w:p>
         </w:tc>
       </w:tr>
       <w:tr>
+        <w:trPr>
+          <w:trHeight w:val="381"/>
+        </w:trPr>
         <w:tc>
           <w:tcPr>
             <w:tcW w:w="1005" w:type="dxa"/>
@@ -616,9 +623,6 @@
               <w:keepLines/>
               <w:spacing w:before="60" w:after="120"/>
             </w:pPr>
-            <w:r>
-              <w:t>I3</w:t>
-            </w:r>
           </w:p>
         </w:tc>
         <w:tc>
@@ -630,12 +634,6 @@
               <w:keepLines/>
               <w:spacing w:before="60" w:after="120"/>
             </w:pPr>
-            <w:r>
-              <w:t>24/05/2017 - 04</w:t>
-            </w:r>
-            <w:r>
-              <w:t>/07/2017</w:t>
-            </w:r>
           </w:p>
         </w:tc>
         <w:tc>
@@ -647,12 +645,6 @@
               <w:keepLines/>
               <w:spacing w:before="60" w:after="120"/>
             </w:pPr>
-            <w:r>
-              <w:t>26</w:t>
-            </w:r>
-            <w:r>
-              <w:t>hr</w:t>
-            </w:r>
           </w:p>
         </w:tc>
       </w:tr>
@@ -666,9 +658,6 @@
               <w:keepLines/>
               <w:spacing w:before="60" w:after="120"/>
             </w:pPr>
-            <w:r>
-              <w:t>I4</w:t>
-            </w:r>
           </w:p>
         </w:tc>
         <w:tc>
@@ -680,12 +669,6 @@
               <w:keepLines/>
               <w:spacing w:before="60" w:after="120"/>
             </w:pPr>
-            <w:r>
-              <w:t>07/07/2017 - 1</w:t>
-            </w:r>
-            <w:r>
-              <w:t>9/08/2017</w:t>
-            </w:r>
           </w:p>
         </w:tc>
         <w:tc>
@@ -697,12 +680,6 @@
               <w:keepLines/>
               <w:spacing w:before="60" w:after="120"/>
             </w:pPr>
-            <w:r>
-              <w:t>36</w:t>
-            </w:r>
-            <w:r>
-              <w:t>hr</w:t>
-            </w:r>
           </w:p>
         </w:tc>
       </w:tr>
@@ -716,9 +693,6 @@
               <w:keepLines/>
               <w:spacing w:before="60" w:after="120"/>
             </w:pPr>
-            <w:r>
-              <w:t>I5</w:t>
-            </w:r>
           </w:p>
         </w:tc>
         <w:tc>
@@ -730,12 +704,6 @@
               <w:keepLines/>
               <w:spacing w:before="60" w:after="120"/>
             </w:pPr>
-            <w:r>
-              <w:t>20</w:t>
-            </w:r>
-            <w:r>
-              <w:t>/08/2017 - 27/09/2017</w:t>
-            </w:r>
           </w:p>
         </w:tc>
         <w:tc>
@@ -747,53 +715,6 @@
               <w:keepLines/>
               <w:spacing w:before="60" w:after="120"/>
             </w:pPr>
-            <w:r>
-              <w:t>26hr</w:t>
-            </w:r>
-          </w:p>
-        </w:tc>
-      </w:tr>
-      <w:tr>
-        <w:tc>
-          <w:tcPr>
-            <w:tcW w:w="1005" w:type="dxa"/>
-          </w:tcPr>
-          <w:p>
-            <w:pPr>
-              <w:keepLines/>
-              <w:spacing w:before="60" w:after="120"/>
-            </w:pPr>
-            <w:r>
-              <w:t>I6</w:t>
-            </w:r>
-          </w:p>
-        </w:tc>
-        <w:tc>
-          <w:tcPr>
-            <w:tcW w:w="4905" w:type="dxa"/>
-          </w:tcPr>
-          <w:p>
-            <w:pPr>
-              <w:keepLines/>
-              <w:spacing w:before="60" w:after="120"/>
-            </w:pPr>
-            <w:r>
-              <w:t>28/09/2017 - 01/11/2017</w:t>
-            </w:r>
-          </w:p>
-        </w:tc>
-        <w:tc>
-          <w:tcPr>
-            <w:tcW w:w="2370" w:type="dxa"/>
-          </w:tcPr>
-          <w:p>
-            <w:pPr>
-              <w:keepLines/>
-              <w:spacing w:before="60" w:after="120"/>
-            </w:pPr>
-            <w:r>
-              <w:t>29hr</w:t>
-            </w:r>
           </w:p>
         </w:tc>
       </w:tr>
@@ -801,9 +722,705 @@
     <w:p>
       <w:r>
         <w:tab/>
-        <w:t>Tempo total de projeto: 151horas.</w:t>
+        <w:t xml:space="preserve">Tempo total de projeto: </w:t>
       </w:r>
     </w:p>
+    <w:p/>
+    <w:p/>
+    <w:p/>
+    <w:p/>
+    <w:tbl>
+      <w:tblPr>
+        <w:tblW w:w="0" w:type="auto"/>
+        <w:tblInd w:w="720" w:type="dxa"/>
+        <w:tblBorders>
+          <w:top w:val="single" w:sz="4" w:space="0" w:color="auto"/>
+          <w:left w:val="single" w:sz="4" w:space="0" w:color="auto"/>
+          <w:bottom w:val="single" w:sz="4" w:space="0" w:color="auto"/>
+          <w:right w:val="single" w:sz="4" w:space="0" w:color="auto"/>
+          <w:insideH w:val="single" w:sz="4" w:space="0" w:color="auto"/>
+          <w:insideV w:val="single" w:sz="4" w:space="0" w:color="auto"/>
+        </w:tblBorders>
+        <w:tblLook w:val="0000" w:firstRow="0" w:lastRow="0" w:firstColumn="0" w:lastColumn="0" w:noHBand="0" w:noVBand="0"/>
+      </w:tblPr>
+      <w:tblGrid>
+        <w:gridCol w:w="1005"/>
+        <w:gridCol w:w="4300"/>
+        <w:gridCol w:w="1825"/>
+        <w:gridCol w:w="1726"/>
+      </w:tblGrid>
+      <w:tr>
+        <w:tblPrEx>
+          <w:tblCellMar>
+            <w:top w:w="0" w:type="dxa"/>
+            <w:bottom w:w="0" w:type="dxa"/>
+          </w:tblCellMar>
+        </w:tblPrEx>
+        <w:tc>
+          <w:tcPr>
+            <w:tcW w:w="1005" w:type="dxa"/>
+            <w:shd w:val="clear" w:color="auto" w:fill="E6E6E6"/>
+          </w:tcPr>
+          <w:p>
+            <w:pPr>
+              <w:pStyle w:val="BodyText"/>
+              <w:spacing w:before="60"/>
+              <w:ind w:left="0"/>
+              <w:rPr>
+                <w:rFonts w:ascii="Arial" w:hAnsi="Arial" w:cs="Arial"/>
+                <w:b/>
+                <w:bCs/>
+              </w:rPr>
+            </w:pPr>
+            <w:r>
+              <w:rPr>
+                <w:rFonts w:ascii="Arial" w:hAnsi="Arial" w:cs="Arial"/>
+                <w:b/>
+                <w:bCs/>
+              </w:rPr>
+              <w:t>Iteration</w:t>
+            </w:r>
+          </w:p>
+        </w:tc>
+        <w:tc>
+          <w:tcPr>
+            <w:tcW w:w="4300" w:type="dxa"/>
+            <w:shd w:val="clear" w:color="auto" w:fill="E6E6E6"/>
+          </w:tcPr>
+          <w:p>
+            <w:pPr>
+              <w:pStyle w:val="BodyText"/>
+              <w:spacing w:before="60"/>
+              <w:ind w:left="0"/>
+              <w:rPr>
+                <w:rFonts w:ascii="Arial" w:hAnsi="Arial" w:cs="Arial"/>
+                <w:b/>
+                <w:bCs/>
+              </w:rPr>
+            </w:pPr>
+            <w:r>
+              <w:rPr>
+                <w:rFonts w:ascii="Arial" w:hAnsi="Arial" w:cs="Arial"/>
+                <w:b/>
+                <w:bCs/>
+              </w:rPr>
+              <w:t xml:space="preserve">Primary objectives </w:t>
+            </w:r>
+            <w:r>
+              <w:rPr>
+                <w:rFonts w:ascii="Arial" w:hAnsi="Arial" w:cs="Arial"/>
+              </w:rPr>
+              <w:t>(risks and use case scenarios)</w:t>
+            </w:r>
+          </w:p>
+        </w:tc>
+        <w:tc>
+          <w:tcPr>
+            <w:tcW w:w="1825" w:type="dxa"/>
+            <w:shd w:val="clear" w:color="auto" w:fill="E6E6E6"/>
+          </w:tcPr>
+          <w:p>
+            <w:pPr>
+              <w:pStyle w:val="BodyText"/>
+              <w:spacing w:before="60"/>
+              <w:ind w:left="0"/>
+              <w:rPr>
+                <w:rFonts w:ascii="Arial" w:hAnsi="Arial" w:cs="Arial"/>
+                <w:b/>
+                <w:bCs/>
+              </w:rPr>
+            </w:pPr>
+            <w:r>
+              <w:rPr>
+                <w:rFonts w:ascii="Arial" w:hAnsi="Arial" w:cs="Arial"/>
+                <w:b/>
+                <w:bCs/>
+              </w:rPr>
+              <w:t>Scheduled start or milestone</w:t>
+            </w:r>
+          </w:p>
+        </w:tc>
+        <w:tc>
+          <w:tcPr>
+            <w:tcW w:w="1726" w:type="dxa"/>
+            <w:shd w:val="clear" w:color="auto" w:fill="E6E6E6"/>
+          </w:tcPr>
+          <w:p>
+            <w:pPr>
+              <w:pStyle w:val="BodyText"/>
+              <w:spacing w:before="60"/>
+              <w:ind w:left="0"/>
+              <w:rPr>
+                <w:rFonts w:ascii="Arial" w:hAnsi="Arial" w:cs="Arial"/>
+                <w:b/>
+                <w:bCs/>
+              </w:rPr>
+            </w:pPr>
+            <w:r>
+              <w:rPr>
+                <w:rFonts w:ascii="Arial" w:hAnsi="Arial" w:cs="Arial"/>
+                <w:b/>
+                <w:bCs/>
+              </w:rPr>
+              <w:t>Target velocity</w:t>
+            </w:r>
+          </w:p>
+        </w:tc>
+      </w:tr>
+      <w:tr>
+        <w:tblPrEx>
+          <w:tblCellMar>
+            <w:top w:w="0" w:type="dxa"/>
+            <w:bottom w:w="0" w:type="dxa"/>
+          </w:tblCellMar>
+        </w:tblPrEx>
+        <w:tc>
+          <w:tcPr>
+            <w:tcW w:w="1005" w:type="dxa"/>
+          </w:tcPr>
+          <w:p>
+            <w:pPr>
+              <w:pStyle w:val="BodyText"/>
+              <w:spacing w:before="60"/>
+              <w:ind w:left="0"/>
+            </w:pPr>
+            <w:r>
+              <w:lastRenderedPageBreak/>
+              <w:t>I1</w:t>
+            </w:r>
+          </w:p>
+        </w:tc>
+        <w:tc>
+          <w:tcPr>
+            <w:tcW w:w="4300" w:type="dxa"/>
+          </w:tcPr>
+          <w:p>
+            <w:pPr>
+              <w:pStyle w:val="BodyText"/>
+              <w:spacing w:before="60"/>
+              <w:ind w:left="0"/>
+            </w:pPr>
+            <w:r>
+              <w:t>Objectives</w:t>
+            </w:r>
+          </w:p>
+          <w:p>
+            <w:pPr>
+              <w:pStyle w:val="BodyText"/>
+              <w:numPr>
+                <w:ilvl w:val="0"/>
+                <w:numId w:val="3"/>
+              </w:numPr>
+              <w:spacing w:before="60"/>
+            </w:pPr>
+          </w:p>
+        </w:tc>
+        <w:tc>
+          <w:tcPr>
+            <w:tcW w:w="1825" w:type="dxa"/>
+          </w:tcPr>
+          <w:p>
+            <w:pPr>
+              <w:pStyle w:val="BodyText"/>
+              <w:spacing w:before="60"/>
+              <w:ind w:left="0"/>
+            </w:pPr>
+            <w:r>
+              <w:t>Date from/Date to</w:t>
+            </w:r>
+          </w:p>
+          <w:p>
+            <w:pPr>
+              <w:pStyle w:val="BodyText"/>
+              <w:spacing w:before="60"/>
+              <w:ind w:left="0"/>
+            </w:pPr>
+            <w:r>
+              <w:t>12/04/207</w:t>
+            </w:r>
+          </w:p>
+          <w:p>
+            <w:pPr>
+              <w:pStyle w:val="BodyText"/>
+              <w:spacing w:before="60"/>
+              <w:ind w:left="0"/>
+            </w:pPr>
+          </w:p>
+        </w:tc>
+        <w:tc>
+          <w:tcPr>
+            <w:tcW w:w="1726" w:type="dxa"/>
+          </w:tcPr>
+          <w:p>
+            <w:pPr>
+              <w:pStyle w:val="BodyText"/>
+              <w:spacing w:before="60"/>
+              <w:ind w:left="0"/>
+            </w:pPr>
+            <w:r>
+              <w:t>15</w:t>
+            </w:r>
+          </w:p>
+        </w:tc>
+      </w:tr>
+      <w:tr>
+        <w:tblPrEx>
+          <w:tblCellMar>
+            <w:top w:w="0" w:type="dxa"/>
+            <w:bottom w:w="0" w:type="dxa"/>
+          </w:tblCellMar>
+        </w:tblPrEx>
+        <w:tc>
+          <w:tcPr>
+            <w:tcW w:w="1005" w:type="dxa"/>
+          </w:tcPr>
+          <w:p>
+            <w:pPr>
+              <w:pStyle w:val="BodyText"/>
+              <w:spacing w:before="60"/>
+              <w:ind w:left="0"/>
+            </w:pPr>
+            <w:r>
+              <w:t>I2</w:t>
+            </w:r>
+          </w:p>
+        </w:tc>
+        <w:tc>
+          <w:tcPr>
+            <w:tcW w:w="4300" w:type="dxa"/>
+          </w:tcPr>
+          <w:p>
+            <w:pPr>
+              <w:pStyle w:val="BodyText"/>
+              <w:spacing w:before="60"/>
+              <w:ind w:left="0"/>
+            </w:pPr>
+            <w:r>
+              <w:t>Objectives</w:t>
+            </w:r>
+          </w:p>
+          <w:p>
+            <w:pPr>
+              <w:pStyle w:val="BodyText"/>
+              <w:numPr>
+                <w:ilvl w:val="0"/>
+                <w:numId w:val="4"/>
+              </w:numPr>
+              <w:spacing w:before="60"/>
+              <w:rPr>
+                <w:color w:val="FF0000"/>
+                <w:lang w:val="pt-BR"/>
+              </w:rPr>
+            </w:pPr>
+            <w:r>
+              <w:rPr>
+                <w:color w:val="FF0000"/>
+                <w:lang w:val="pt-BR"/>
+              </w:rPr>
+              <w:t>Pesquisa Oferta de Trabalho (Faz-Tudo)</w:t>
+            </w:r>
+          </w:p>
+          <w:p>
+            <w:pPr>
+              <w:pStyle w:val="BodyText"/>
+              <w:numPr>
+                <w:ilvl w:val="0"/>
+                <w:numId w:val="4"/>
+              </w:numPr>
+              <w:spacing w:before="60"/>
+              <w:rPr>
+                <w:color w:val="FF0000"/>
+              </w:rPr>
+            </w:pPr>
+            <w:r>
+              <w:rPr>
+                <w:color w:val="FF0000"/>
+              </w:rPr>
+              <w:t xml:space="preserve">Login do </w:t>
+            </w:r>
+            <w:proofErr w:type="spellStart"/>
+            <w:r>
+              <w:rPr>
+                <w:color w:val="FF0000"/>
+              </w:rPr>
+              <w:t>Contratante</w:t>
+            </w:r>
+            <w:proofErr w:type="spellEnd"/>
+            <w:r>
+              <w:rPr>
+                <w:color w:val="FF0000"/>
+              </w:rPr>
+              <w:t xml:space="preserve"> (</w:t>
+            </w:r>
+            <w:proofErr w:type="spellStart"/>
+            <w:r>
+              <w:rPr>
+                <w:color w:val="FF0000"/>
+              </w:rPr>
+              <w:t>Contratante</w:t>
+            </w:r>
+            <w:proofErr w:type="spellEnd"/>
+            <w:r>
+              <w:rPr>
+                <w:color w:val="FF0000"/>
+              </w:rPr>
+              <w:t>)</w:t>
+            </w:r>
+          </w:p>
+          <w:p>
+            <w:pPr>
+              <w:pStyle w:val="BodyText"/>
+              <w:numPr>
+                <w:ilvl w:val="0"/>
+                <w:numId w:val="4"/>
+              </w:numPr>
+              <w:spacing w:before="60"/>
+              <w:rPr>
+                <w:color w:val="FF0000"/>
+              </w:rPr>
+            </w:pPr>
+            <w:proofErr w:type="spellStart"/>
+            <w:r>
+              <w:rPr>
+                <w:color w:val="FF0000"/>
+              </w:rPr>
+              <w:t>Cadastro</w:t>
+            </w:r>
+            <w:proofErr w:type="spellEnd"/>
+            <w:r>
+              <w:rPr>
+                <w:color w:val="FF0000"/>
+              </w:rPr>
+              <w:t xml:space="preserve"> de </w:t>
+            </w:r>
+            <w:proofErr w:type="spellStart"/>
+            <w:r>
+              <w:rPr>
+                <w:color w:val="FF0000"/>
+              </w:rPr>
+              <w:t>trabalho</w:t>
+            </w:r>
+            <w:proofErr w:type="spellEnd"/>
+            <w:r>
+              <w:rPr>
+                <w:color w:val="FF0000"/>
+              </w:rPr>
+              <w:t xml:space="preserve"> </w:t>
+            </w:r>
+            <w:proofErr w:type="gramStart"/>
+            <w:r>
+              <w:rPr>
+                <w:color w:val="FF0000"/>
+              </w:rPr>
+              <w:t xml:space="preserve">( </w:t>
+            </w:r>
+            <w:proofErr w:type="spellStart"/>
+            <w:r>
+              <w:rPr>
+                <w:color w:val="FF0000"/>
+              </w:rPr>
+              <w:t>Contratante</w:t>
+            </w:r>
+            <w:proofErr w:type="spellEnd"/>
+            <w:proofErr w:type="gramEnd"/>
+            <w:r>
+              <w:rPr>
+                <w:color w:val="FF0000"/>
+              </w:rPr>
+              <w:t>)</w:t>
+            </w:r>
+          </w:p>
+          <w:p>
+            <w:pPr>
+              <w:pStyle w:val="BodyText"/>
+              <w:numPr>
+                <w:ilvl w:val="0"/>
+                <w:numId w:val="4"/>
+              </w:numPr>
+              <w:spacing w:before="60"/>
+              <w:rPr>
+                <w:color w:val="FF0000"/>
+                <w:lang w:val="pt-BR"/>
+              </w:rPr>
+            </w:pPr>
+            <w:r>
+              <w:rPr>
+                <w:color w:val="FF0000"/>
+                <w:lang w:val="pt-BR"/>
+              </w:rPr>
+              <w:t>Avalia Oferta de Serviço (Contratante)</w:t>
+            </w:r>
+          </w:p>
+          <w:p>
+            <w:pPr>
+              <w:pStyle w:val="BodyText"/>
+              <w:numPr>
+                <w:ilvl w:val="0"/>
+                <w:numId w:val="4"/>
+              </w:numPr>
+              <w:spacing w:before="60"/>
+              <w:rPr>
+                <w:color w:val="FF0000"/>
+              </w:rPr>
+            </w:pPr>
+            <w:proofErr w:type="spellStart"/>
+            <w:r>
+              <w:rPr>
+                <w:color w:val="FF0000"/>
+              </w:rPr>
+              <w:t>Confirma</w:t>
+            </w:r>
+            <w:proofErr w:type="spellEnd"/>
+            <w:r>
+              <w:rPr>
+                <w:color w:val="FF0000"/>
+              </w:rPr>
+              <w:t xml:space="preserve"> </w:t>
+            </w:r>
+            <w:proofErr w:type="spellStart"/>
+            <w:r>
+              <w:rPr>
+                <w:color w:val="FF0000"/>
+              </w:rPr>
+              <w:t>Contratação</w:t>
+            </w:r>
+            <w:proofErr w:type="spellEnd"/>
+            <w:r>
+              <w:rPr>
+                <w:color w:val="FF0000"/>
+              </w:rPr>
+              <w:t xml:space="preserve"> (</w:t>
+            </w:r>
+            <w:proofErr w:type="spellStart"/>
+            <w:r>
+              <w:rPr>
+                <w:color w:val="FF0000"/>
+              </w:rPr>
+              <w:t>Contratante</w:t>
+            </w:r>
+            <w:proofErr w:type="spellEnd"/>
+            <w:r>
+              <w:rPr>
+                <w:color w:val="FF0000"/>
+              </w:rPr>
+              <w:t>)</w:t>
+            </w:r>
+          </w:p>
+          <w:p>
+            <w:pPr>
+              <w:pStyle w:val="BodyText"/>
+              <w:numPr>
+                <w:ilvl w:val="0"/>
+                <w:numId w:val="4"/>
+              </w:numPr>
+              <w:spacing w:before="60"/>
+              <w:rPr>
+                <w:color w:val="FF0000"/>
+              </w:rPr>
+            </w:pPr>
+            <w:proofErr w:type="spellStart"/>
+            <w:r>
+              <w:rPr>
+                <w:color w:val="FF0000"/>
+              </w:rPr>
+              <w:t>Oferece</w:t>
+            </w:r>
+            <w:proofErr w:type="spellEnd"/>
+            <w:r>
+              <w:rPr>
+                <w:color w:val="FF0000"/>
+              </w:rPr>
+              <w:t xml:space="preserve"> </w:t>
+            </w:r>
+            <w:proofErr w:type="spellStart"/>
+            <w:r>
+              <w:rPr>
+                <w:color w:val="FF0000"/>
+              </w:rPr>
+              <w:t>Serviço</w:t>
+            </w:r>
+            <w:proofErr w:type="spellEnd"/>
+            <w:r>
+              <w:rPr>
+                <w:color w:val="FF0000"/>
+              </w:rPr>
+              <w:t xml:space="preserve"> (</w:t>
+            </w:r>
+            <w:proofErr w:type="spellStart"/>
+            <w:r>
+              <w:rPr>
+                <w:color w:val="FF0000"/>
+              </w:rPr>
+              <w:t>Faz-Tudo</w:t>
+            </w:r>
+            <w:proofErr w:type="spellEnd"/>
+            <w:r>
+              <w:rPr>
+                <w:color w:val="FF0000"/>
+              </w:rPr>
+              <w:t>)</w:t>
+            </w:r>
+          </w:p>
+          <w:p>
+            <w:pPr>
+              <w:pStyle w:val="BodyText"/>
+              <w:numPr>
+                <w:ilvl w:val="0"/>
+                <w:numId w:val="4"/>
+              </w:numPr>
+              <w:spacing w:before="60"/>
+              <w:rPr>
+                <w:color w:val="FF0000"/>
+              </w:rPr>
+            </w:pPr>
+            <w:proofErr w:type="spellStart"/>
+            <w:r>
+              <w:rPr>
+                <w:color w:val="FF0000"/>
+              </w:rPr>
+              <w:t>Tipos</w:t>
+            </w:r>
+            <w:proofErr w:type="spellEnd"/>
+            <w:r>
+              <w:rPr>
+                <w:color w:val="FF0000"/>
+              </w:rPr>
+              <w:t xml:space="preserve"> de </w:t>
+            </w:r>
+            <w:proofErr w:type="spellStart"/>
+            <w:r>
+              <w:rPr>
+                <w:color w:val="FF0000"/>
+              </w:rPr>
+              <w:t>Trabalho</w:t>
+            </w:r>
+            <w:proofErr w:type="spellEnd"/>
+          </w:p>
+          <w:p>
+            <w:pPr>
+              <w:pStyle w:val="BodyText"/>
+              <w:numPr>
+                <w:ilvl w:val="0"/>
+                <w:numId w:val="4"/>
+              </w:numPr>
+              <w:spacing w:before="60"/>
+              <w:rPr>
+                <w:color w:val="000000"/>
+              </w:rPr>
+            </w:pPr>
+          </w:p>
+          <w:p>
+            <w:pPr>
+              <w:pStyle w:val="BodyText"/>
+              <w:numPr>
+                <w:ilvl w:val="0"/>
+                <w:numId w:val="4"/>
+              </w:numPr>
+              <w:spacing w:before="60"/>
+              <w:rPr>
+                <w:color w:val="FF0000"/>
+              </w:rPr>
+            </w:pPr>
+          </w:p>
+        </w:tc>
+        <w:tc>
+          <w:tcPr>
+            <w:tcW w:w="1825" w:type="dxa"/>
+          </w:tcPr>
+          <w:p>
+            <w:pPr>
+              <w:pStyle w:val="BodyText"/>
+              <w:spacing w:before="60"/>
+              <w:ind w:left="0"/>
+            </w:pPr>
+          </w:p>
+        </w:tc>
+        <w:tc>
+          <w:tcPr>
+            <w:tcW w:w="1726" w:type="dxa"/>
+          </w:tcPr>
+          <w:p>
+            <w:pPr>
+              <w:pStyle w:val="BodyText"/>
+              <w:spacing w:before="60"/>
+              <w:ind w:left="0"/>
+            </w:pPr>
+            <w:r>
+              <w:t>16</w:t>
+            </w:r>
+          </w:p>
+        </w:tc>
+      </w:tr>
+      <w:tr>
+        <w:tblPrEx>
+          <w:tblCellMar>
+            <w:top w:w="0" w:type="dxa"/>
+            <w:bottom w:w="0" w:type="dxa"/>
+          </w:tblCellMar>
+        </w:tblPrEx>
+        <w:tc>
+          <w:tcPr>
+            <w:tcW w:w="1005" w:type="dxa"/>
+          </w:tcPr>
+          <w:p>
+            <w:pPr>
+              <w:pStyle w:val="BodyText"/>
+              <w:spacing w:before="60"/>
+              <w:ind w:left="0"/>
+            </w:pPr>
+            <w:r>
+              <w:t>I3</w:t>
+            </w:r>
+          </w:p>
+        </w:tc>
+        <w:tc>
+          <w:tcPr>
+            <w:tcW w:w="4300" w:type="dxa"/>
+          </w:tcPr>
+          <w:p>
+            <w:pPr>
+              <w:pStyle w:val="BodyText"/>
+              <w:spacing w:before="60"/>
+              <w:ind w:left="0"/>
+            </w:pPr>
+            <w:r>
+              <w:t>Objectives</w:t>
+            </w:r>
+          </w:p>
+          <w:p>
+            <w:pPr>
+              <w:pStyle w:val="BodyText"/>
+              <w:spacing w:before="60"/>
+              <w:ind w:left="0"/>
+            </w:pPr>
+          </w:p>
+        </w:tc>
+        <w:tc>
+          <w:tcPr>
+            <w:tcW w:w="1825" w:type="dxa"/>
+          </w:tcPr>
+          <w:p>
+            <w:pPr>
+              <w:pStyle w:val="BodyText"/>
+              <w:spacing w:before="60"/>
+              <w:ind w:left="0"/>
+            </w:pPr>
+          </w:p>
+        </w:tc>
+        <w:tc>
+          <w:tcPr>
+            <w:tcW w:w="1726" w:type="dxa"/>
+          </w:tcPr>
+          <w:p>
+            <w:pPr>
+              <w:pStyle w:val="BodyText"/>
+              <w:spacing w:before="60"/>
+              <w:ind w:left="0"/>
+            </w:pPr>
+          </w:p>
+        </w:tc>
+      </w:tr>
+    </w:tbl>
     <w:p/>
     <w:p>
       <w:pPr>
@@ -878,7 +1495,6 @@
       </w:pPr>
       <w:proofErr w:type="spellStart"/>
       <w:r>
-        <w:lastRenderedPageBreak/>
         <w:t>Lessons</w:t>
       </w:r>
       <w:proofErr w:type="spellEnd"/>
@@ -918,22 +1534,6 @@
     </w:p>
     <w:p>
       <w:pPr>
-        <w:pStyle w:val="Heading1"/>
-        <w:numPr>
-          <w:ilvl w:val="0"/>
-          <w:numId w:val="1"/>
-        </w:numPr>
-        <w:ind w:hanging="360"/>
-      </w:pPr>
-      <w:proofErr w:type="spellStart"/>
-      <w:r>
-        <w:t>History</w:t>
-      </w:r>
-      <w:proofErr w:type="spellEnd"/>
-    </w:p>
-    <w:p>
-      <w:pPr>
-        <w:ind w:left="360" w:firstLine="360"/>
         <w:rPr>
           <w:rFonts w:eastAsia="Times"/>
         </w:rPr>
@@ -1085,7 +1685,7 @@
             <w:rPr>
               <w:noProof/>
             </w:rPr>
-            <w:t>2</w:t>
+            <w:t>1</w:t>
           </w:r>
           <w:r>
             <w:fldChar w:fldCharType="end"/>
@@ -1376,6 +1976,286 @@
     </w:lvl>
   </w:abstractNum>
   <w:abstractNum w:abstractNumId="1">
+    <w:nsid w:val="0BE335AB"/>
+    <w:multiLevelType w:val="hybridMultilevel"/>
+    <w:tmpl w:val="CA743F96"/>
+    <w:lvl w:ilvl="0" w:tplc="0409000F">
+      <w:start w:val="1"/>
+      <w:numFmt w:val="decimal"/>
+      <w:lvlText w:val="%1."/>
+      <w:lvlJc w:val="left"/>
+      <w:pPr>
+        <w:tabs>
+          <w:tab w:val="num" w:pos="360"/>
+        </w:tabs>
+        <w:ind w:left="360" w:hanging="360"/>
+      </w:pPr>
+      <w:rPr>
+        <w:rFonts w:hint="default"/>
+      </w:rPr>
+    </w:lvl>
+    <w:lvl w:ilvl="1" w:tplc="4DBA5112">
+      <w:start w:val="1"/>
+      <w:numFmt w:val="bullet"/>
+      <w:lvlText w:val=""/>
+      <w:lvlJc w:val="left"/>
+      <w:pPr>
+        <w:tabs>
+          <w:tab w:val="num" w:pos="1080"/>
+        </w:tabs>
+        <w:ind w:left="1080" w:hanging="360"/>
+      </w:pPr>
+      <w:rPr>
+        <w:rFonts w:ascii="Symbol" w:hAnsi="Symbol" w:hint="default"/>
+      </w:rPr>
+    </w:lvl>
+    <w:lvl w:ilvl="2" w:tplc="04090005" w:tentative="1">
+      <w:start w:val="1"/>
+      <w:numFmt w:val="bullet"/>
+      <w:lvlText w:val=""/>
+      <w:lvlJc w:val="left"/>
+      <w:pPr>
+        <w:tabs>
+          <w:tab w:val="num" w:pos="1800"/>
+        </w:tabs>
+        <w:ind w:left="1800" w:hanging="360"/>
+      </w:pPr>
+      <w:rPr>
+        <w:rFonts w:ascii="Wingdings" w:hAnsi="Wingdings" w:hint="default"/>
+      </w:rPr>
+    </w:lvl>
+    <w:lvl w:ilvl="3" w:tplc="04090001" w:tentative="1">
+      <w:start w:val="1"/>
+      <w:numFmt w:val="bullet"/>
+      <w:lvlText w:val=""/>
+      <w:lvlJc w:val="left"/>
+      <w:pPr>
+        <w:tabs>
+          <w:tab w:val="num" w:pos="2520"/>
+        </w:tabs>
+        <w:ind w:left="2520" w:hanging="360"/>
+      </w:pPr>
+      <w:rPr>
+        <w:rFonts w:ascii="Symbol" w:hAnsi="Symbol" w:hint="default"/>
+      </w:rPr>
+    </w:lvl>
+    <w:lvl w:ilvl="4" w:tplc="04090003" w:tentative="1">
+      <w:start w:val="1"/>
+      <w:numFmt w:val="bullet"/>
+      <w:lvlText w:val="o"/>
+      <w:lvlJc w:val="left"/>
+      <w:pPr>
+        <w:tabs>
+          <w:tab w:val="num" w:pos="3240"/>
+        </w:tabs>
+        <w:ind w:left="3240" w:hanging="360"/>
+      </w:pPr>
+      <w:rPr>
+        <w:rFonts w:ascii="Courier New" w:hAnsi="Courier New" w:hint="default"/>
+      </w:rPr>
+    </w:lvl>
+    <w:lvl w:ilvl="5" w:tplc="04090005" w:tentative="1">
+      <w:start w:val="1"/>
+      <w:numFmt w:val="bullet"/>
+      <w:lvlText w:val=""/>
+      <w:lvlJc w:val="left"/>
+      <w:pPr>
+        <w:tabs>
+          <w:tab w:val="num" w:pos="3960"/>
+        </w:tabs>
+        <w:ind w:left="3960" w:hanging="360"/>
+      </w:pPr>
+      <w:rPr>
+        <w:rFonts w:ascii="Wingdings" w:hAnsi="Wingdings" w:hint="default"/>
+      </w:rPr>
+    </w:lvl>
+    <w:lvl w:ilvl="6" w:tplc="04090001" w:tentative="1">
+      <w:start w:val="1"/>
+      <w:numFmt w:val="bullet"/>
+      <w:lvlText w:val=""/>
+      <w:lvlJc w:val="left"/>
+      <w:pPr>
+        <w:tabs>
+          <w:tab w:val="num" w:pos="4680"/>
+        </w:tabs>
+        <w:ind w:left="4680" w:hanging="360"/>
+      </w:pPr>
+      <w:rPr>
+        <w:rFonts w:ascii="Symbol" w:hAnsi="Symbol" w:hint="default"/>
+      </w:rPr>
+    </w:lvl>
+    <w:lvl w:ilvl="7" w:tplc="04090003" w:tentative="1">
+      <w:start w:val="1"/>
+      <w:numFmt w:val="bullet"/>
+      <w:lvlText w:val="o"/>
+      <w:lvlJc w:val="left"/>
+      <w:pPr>
+        <w:tabs>
+          <w:tab w:val="num" w:pos="5400"/>
+        </w:tabs>
+        <w:ind w:left="5400" w:hanging="360"/>
+      </w:pPr>
+      <w:rPr>
+        <w:rFonts w:ascii="Courier New" w:hAnsi="Courier New" w:hint="default"/>
+      </w:rPr>
+    </w:lvl>
+    <w:lvl w:ilvl="8" w:tplc="04090005" w:tentative="1">
+      <w:start w:val="1"/>
+      <w:numFmt w:val="bullet"/>
+      <w:lvlText w:val=""/>
+      <w:lvlJc w:val="left"/>
+      <w:pPr>
+        <w:tabs>
+          <w:tab w:val="num" w:pos="6120"/>
+        </w:tabs>
+        <w:ind w:left="6120" w:hanging="360"/>
+      </w:pPr>
+      <w:rPr>
+        <w:rFonts w:ascii="Wingdings" w:hAnsi="Wingdings" w:hint="default"/>
+      </w:rPr>
+    </w:lvl>
+  </w:abstractNum>
+  <w:abstractNum w:abstractNumId="2">
+    <w:nsid w:val="6ECA7869"/>
+    <w:multiLevelType w:val="hybridMultilevel"/>
+    <w:tmpl w:val="F01AA1BA"/>
+    <w:lvl w:ilvl="0" w:tplc="0409000F">
+      <w:start w:val="1"/>
+      <w:numFmt w:val="decimal"/>
+      <w:lvlText w:val="%1."/>
+      <w:lvlJc w:val="left"/>
+      <w:pPr>
+        <w:tabs>
+          <w:tab w:val="num" w:pos="360"/>
+        </w:tabs>
+        <w:ind w:left="360" w:hanging="360"/>
+      </w:pPr>
+      <w:rPr>
+        <w:rFonts w:hint="default"/>
+      </w:rPr>
+    </w:lvl>
+    <w:lvl w:ilvl="1" w:tplc="4DBA5112">
+      <w:start w:val="1"/>
+      <w:numFmt w:val="bullet"/>
+      <w:lvlText w:val=""/>
+      <w:lvlJc w:val="left"/>
+      <w:pPr>
+        <w:tabs>
+          <w:tab w:val="num" w:pos="1080"/>
+        </w:tabs>
+        <w:ind w:left="1080" w:hanging="360"/>
+      </w:pPr>
+      <w:rPr>
+        <w:rFonts w:ascii="Symbol" w:hAnsi="Symbol" w:hint="default"/>
+      </w:rPr>
+    </w:lvl>
+    <w:lvl w:ilvl="2" w:tplc="04090005" w:tentative="1">
+      <w:start w:val="1"/>
+      <w:numFmt w:val="bullet"/>
+      <w:lvlText w:val=""/>
+      <w:lvlJc w:val="left"/>
+      <w:pPr>
+        <w:tabs>
+          <w:tab w:val="num" w:pos="1800"/>
+        </w:tabs>
+        <w:ind w:left="1800" w:hanging="360"/>
+      </w:pPr>
+      <w:rPr>
+        <w:rFonts w:ascii="Wingdings" w:hAnsi="Wingdings" w:hint="default"/>
+      </w:rPr>
+    </w:lvl>
+    <w:lvl w:ilvl="3" w:tplc="04090001" w:tentative="1">
+      <w:start w:val="1"/>
+      <w:numFmt w:val="bullet"/>
+      <w:lvlText w:val=""/>
+      <w:lvlJc w:val="left"/>
+      <w:pPr>
+        <w:tabs>
+          <w:tab w:val="num" w:pos="2520"/>
+        </w:tabs>
+        <w:ind w:left="2520" w:hanging="360"/>
+      </w:pPr>
+      <w:rPr>
+        <w:rFonts w:ascii="Symbol" w:hAnsi="Symbol" w:hint="default"/>
+      </w:rPr>
+    </w:lvl>
+    <w:lvl w:ilvl="4" w:tplc="04090003" w:tentative="1">
+      <w:start w:val="1"/>
+      <w:numFmt w:val="bullet"/>
+      <w:lvlText w:val="o"/>
+      <w:lvlJc w:val="left"/>
+      <w:pPr>
+        <w:tabs>
+          <w:tab w:val="num" w:pos="3240"/>
+        </w:tabs>
+        <w:ind w:left="3240" w:hanging="360"/>
+      </w:pPr>
+      <w:rPr>
+        <w:rFonts w:ascii="Courier New" w:hAnsi="Courier New" w:hint="default"/>
+      </w:rPr>
+    </w:lvl>
+    <w:lvl w:ilvl="5" w:tplc="04090005" w:tentative="1">
+      <w:start w:val="1"/>
+      <w:numFmt w:val="bullet"/>
+      <w:lvlText w:val=""/>
+      <w:lvlJc w:val="left"/>
+      <w:pPr>
+        <w:tabs>
+          <w:tab w:val="num" w:pos="3960"/>
+        </w:tabs>
+        <w:ind w:left="3960" w:hanging="360"/>
+      </w:pPr>
+      <w:rPr>
+        <w:rFonts w:ascii="Wingdings" w:hAnsi="Wingdings" w:hint="default"/>
+      </w:rPr>
+    </w:lvl>
+    <w:lvl w:ilvl="6" w:tplc="04090001" w:tentative="1">
+      <w:start w:val="1"/>
+      <w:numFmt w:val="bullet"/>
+      <w:lvlText w:val=""/>
+      <w:lvlJc w:val="left"/>
+      <w:pPr>
+        <w:tabs>
+          <w:tab w:val="num" w:pos="4680"/>
+        </w:tabs>
+        <w:ind w:left="4680" w:hanging="360"/>
+      </w:pPr>
+      <w:rPr>
+        <w:rFonts w:ascii="Symbol" w:hAnsi="Symbol" w:hint="default"/>
+      </w:rPr>
+    </w:lvl>
+    <w:lvl w:ilvl="7" w:tplc="04090003" w:tentative="1">
+      <w:start w:val="1"/>
+      <w:numFmt w:val="bullet"/>
+      <w:lvlText w:val="o"/>
+      <w:lvlJc w:val="left"/>
+      <w:pPr>
+        <w:tabs>
+          <w:tab w:val="num" w:pos="5400"/>
+        </w:tabs>
+        <w:ind w:left="5400" w:hanging="360"/>
+      </w:pPr>
+      <w:rPr>
+        <w:rFonts w:ascii="Courier New" w:hAnsi="Courier New" w:hint="default"/>
+      </w:rPr>
+    </w:lvl>
+    <w:lvl w:ilvl="8" w:tplc="04090005" w:tentative="1">
+      <w:start w:val="1"/>
+      <w:numFmt w:val="bullet"/>
+      <w:lvlText w:val=""/>
+      <w:lvlJc w:val="left"/>
+      <w:pPr>
+        <w:tabs>
+          <w:tab w:val="num" w:pos="6120"/>
+        </w:tabs>
+        <w:ind w:left="6120" w:hanging="360"/>
+      </w:pPr>
+      <w:rPr>
+        <w:rFonts w:ascii="Wingdings" w:hAnsi="Wingdings" w:hint="default"/>
+      </w:rPr>
+    </w:lvl>
+  </w:abstractNum>
+  <w:abstractNum w:abstractNumId="3">
     <w:nsid w:val="7CF0641A"/>
     <w:multiLevelType w:val="multilevel"/>
     <w:tmpl w:val="04D854EE"/>
@@ -1492,7 +2372,13 @@
     <w:abstractNumId w:val="0"/>
   </w:num>
   <w:num w:numId="2">
+    <w:abstractNumId w:val="3"/>
+  </w:num>
+  <w:num w:numId="3">
     <w:abstractNumId w:val="1"/>
+  </w:num>
+  <w:num w:numId="4">
+    <w:abstractNumId w:val="2"/>
   </w:num>
 </w:numbering>
 </file>
@@ -1580,7 +2466,7 @@
     <w:lsdException w:name="Closing" w:semiHidden="1" w:unhideWhenUsed="1"/>
     <w:lsdException w:name="Signature" w:semiHidden="1" w:unhideWhenUsed="1"/>
     <w:lsdException w:name="Default Paragraph Font" w:semiHidden="1" w:uiPriority="1" w:unhideWhenUsed="1"/>
-    <w:lsdException w:name="Body Text" w:semiHidden="1" w:unhideWhenUsed="1"/>
+    <w:lsdException w:name="Body Text" w:semiHidden="1" w:uiPriority="0" w:unhideWhenUsed="1"/>
     <w:lsdException w:name="Body Text Indent" w:semiHidden="1" w:unhideWhenUsed="1"/>
     <w:lsdException w:name="List Continue" w:semiHidden="1" w:unhideWhenUsed="1"/>
     <w:lsdException w:name="List Continue 2" w:semiHidden="1" w:unhideWhenUsed="1"/>
@@ -2126,6 +3012,31 @@
     <w:uiPriority w:val="99"/>
     <w:rsid w:val="009C7734"/>
   </w:style>
+  <w:style w:type="paragraph" w:styleId="BodyText">
+    <w:name w:val="Body Text"/>
+    <w:basedOn w:val="Normal"/>
+    <w:link w:val="BodyTextChar"/>
+    <w:rsid w:val="001E5155"/>
+    <w:pPr>
+      <w:keepLines/>
+      <w:spacing w:after="120" w:line="240" w:lineRule="atLeast"/>
+      <w:ind w:left="720"/>
+    </w:pPr>
+    <w:rPr>
+      <w:color w:val="auto"/>
+      <w:lang w:val="en-US" w:eastAsia="en-US"/>
+    </w:rPr>
+  </w:style>
+  <w:style w:type="character" w:customStyle="1" w:styleId="BodyTextChar">
+    <w:name w:val="Body Text Char"/>
+    <w:basedOn w:val="DefaultParagraphFont"/>
+    <w:link w:val="BodyText"/>
+    <w:rsid w:val="001E5155"/>
+    <w:rPr>
+      <w:color w:val="auto"/>
+      <w:lang w:val="en-US" w:eastAsia="en-US"/>
+    </w:rPr>
+  </w:style>
 </w:styles>
 </file>
 

</xml_diff>

<commit_message>
Criacao de testes da terceira entrega
</commit_message>
<xml_diff>
--- a/Gerente de Projeto/Project_Plan.docx
+++ b/Gerente de Projeto/Project_Plan.docx
@@ -238,7 +238,7 @@
                 <wp:positionV relativeFrom="paragraph">
                   <wp:posOffset>635</wp:posOffset>
                 </wp:positionV>
-                <wp:extent cx="5502910" cy="2027555"/>
+                <wp:extent cx="5503545" cy="2027555"/>
                 <wp:effectExtent l="0" t="0" r="0" b="0"/>
                 <wp:wrapSquare wrapText="bothSides"/>
                 <wp:docPr id="1" name="Quadro1"/>
@@ -249,7 +249,7 @@
                       <wps:spPr>
                         <a:xfrm>
                           <a:off x="0" y="0"/>
-                          <a:ext cx="5502240" cy="2026800"/>
+                          <a:ext cx="5502960" cy="2026800"/>
                         </a:xfrm>
                         <a:prstGeom prst="rect">
                           <a:avLst/>
@@ -323,7 +323,7 @@
                                   </w:tcBorders>
                                   <w:shd w:color="auto" w:fill="E6E6E6" w:val="clear"/>
                                   <w:tcMar>
-                                    <w:left w:w="98" w:type="dxa"/>
+                                    <w:left w:w="93" w:type="dxa"/>
                                   </w:tcMar>
                                   <w:vAlign w:val="center"/>
                                 </w:tcPr>
@@ -360,7 +360,7 @@
                                   </w:tcBorders>
                                   <w:shd w:color="auto" w:fill="E6E6E6" w:val="clear"/>
                                   <w:tcMar>
-                                    <w:left w:w="98" w:type="dxa"/>
+                                    <w:left w:w="93" w:type="dxa"/>
                                   </w:tcMar>
                                   <w:vAlign w:val="center"/>
                                 </w:tcPr>
@@ -397,7 +397,7 @@
                                   </w:tcBorders>
                                   <w:shd w:color="auto" w:fill="E6E6E6" w:val="clear"/>
                                   <w:tcMar>
-                                    <w:left w:w="98" w:type="dxa"/>
+                                    <w:left w:w="93" w:type="dxa"/>
                                   </w:tcMar>
                                   <w:vAlign w:val="center"/>
                                 </w:tcPr>
@@ -440,7 +440,7 @@
                                   </w:tcBorders>
                                   <w:shd w:fill="auto" w:val="clear"/>
                                   <w:tcMar>
-                                    <w:left w:w="98" w:type="dxa"/>
+                                    <w:left w:w="93" w:type="dxa"/>
                                   </w:tcMar>
                                 </w:tcPr>
                                 <w:p>
@@ -473,7 +473,7 @@
                                   </w:tcBorders>
                                   <w:shd w:fill="auto" w:val="clear"/>
                                   <w:tcMar>
-                                    <w:left w:w="98" w:type="dxa"/>
+                                    <w:left w:w="93" w:type="dxa"/>
                                   </w:tcMar>
                                 </w:tcPr>
                                 <w:p>
@@ -510,7 +510,7 @@
                                   </w:tcBorders>
                                   <w:shd w:fill="auto" w:val="clear"/>
                                   <w:tcMar>
-                                    <w:left w:w="98" w:type="dxa"/>
+                                    <w:left w:w="93" w:type="dxa"/>
                                   </w:tcMar>
                                   <w:vAlign w:val="center"/>
                                 </w:tcPr>
@@ -555,7 +555,7 @@
                                   </w:tcBorders>
                                   <w:shd w:fill="auto" w:val="clear"/>
                                   <w:tcMar>
-                                    <w:left w:w="98" w:type="dxa"/>
+                                    <w:left w:w="93" w:type="dxa"/>
                                   </w:tcMar>
                                 </w:tcPr>
                                 <w:p>
@@ -588,7 +588,7 @@
                                   </w:tcBorders>
                                   <w:shd w:fill="auto" w:val="clear"/>
                                   <w:tcMar>
-                                    <w:left w:w="98" w:type="dxa"/>
+                                    <w:left w:w="93" w:type="dxa"/>
                                   </w:tcMar>
                                 </w:tcPr>
                                 <w:p>
@@ -628,7 +628,7 @@
                                   </w:tcBorders>
                                   <w:shd w:fill="auto" w:val="clear"/>
                                   <w:tcMar>
-                                    <w:left w:w="98" w:type="dxa"/>
+                                    <w:left w:w="93" w:type="dxa"/>
                                   </w:tcMar>
                                   <w:vAlign w:val="center"/>
                                 </w:tcPr>
@@ -669,7 +669,7 @@
                                   </w:tcBorders>
                                   <w:shd w:fill="auto" w:val="clear"/>
                                   <w:tcMar>
-                                    <w:left w:w="98" w:type="dxa"/>
+                                    <w:left w:w="93" w:type="dxa"/>
                                   </w:tcMar>
                                 </w:tcPr>
                                 <w:p>
@@ -702,7 +702,7 @@
                                   </w:tcBorders>
                                   <w:shd w:fill="auto" w:val="clear"/>
                                   <w:tcMar>
-                                    <w:left w:w="98" w:type="dxa"/>
+                                    <w:left w:w="93" w:type="dxa"/>
                                   </w:tcMar>
                                 </w:tcPr>
                                 <w:p>
@@ -736,7 +736,7 @@
                                   </w:tcBorders>
                                   <w:shd w:fill="auto" w:val="clear"/>
                                   <w:tcMar>
-                                    <w:left w:w="98" w:type="dxa"/>
+                                    <w:left w:w="93" w:type="dxa"/>
                                   </w:tcMar>
                                   <w:vAlign w:val="center"/>
                                 </w:tcPr>
@@ -777,7 +777,7 @@
                                   </w:tcBorders>
                                   <w:shd w:fill="auto" w:val="clear"/>
                                   <w:tcMar>
-                                    <w:left w:w="98" w:type="dxa"/>
+                                    <w:left w:w="93" w:type="dxa"/>
                                   </w:tcMar>
                                 </w:tcPr>
                                 <w:p>
@@ -810,7 +810,7 @@
                                   </w:tcBorders>
                                   <w:shd w:fill="auto" w:val="clear"/>
                                   <w:tcMar>
-                                    <w:left w:w="98" w:type="dxa"/>
+                                    <w:left w:w="93" w:type="dxa"/>
                                   </w:tcMar>
                                 </w:tcPr>
                                 <w:p>
@@ -844,7 +844,7 @@
                                   </w:tcBorders>
                                   <w:shd w:fill="auto" w:val="clear"/>
                                   <w:tcMar>
-                                    <w:left w:w="98" w:type="dxa"/>
+                                    <w:left w:w="93" w:type="dxa"/>
                                   </w:tcMar>
                                   <w:vAlign w:val="center"/>
                                 </w:tcPr>
@@ -885,7 +885,7 @@
                                   </w:tcBorders>
                                   <w:shd w:fill="auto" w:val="clear"/>
                                   <w:tcMar>
-                                    <w:left w:w="98" w:type="dxa"/>
+                                    <w:left w:w="93" w:type="dxa"/>
                                   </w:tcMar>
                                 </w:tcPr>
                                 <w:p>
@@ -918,7 +918,7 @@
                                   </w:tcBorders>
                                   <w:shd w:fill="auto" w:val="clear"/>
                                   <w:tcMar>
-                                    <w:left w:w="98" w:type="dxa"/>
+                                    <w:left w:w="93" w:type="dxa"/>
                                   </w:tcMar>
                                 </w:tcPr>
                                 <w:p>
@@ -952,7 +952,7 @@
                                   </w:tcBorders>
                                   <w:shd w:fill="auto" w:val="clear"/>
                                   <w:tcMar>
-                                    <w:left w:w="98" w:type="dxa"/>
+                                    <w:left w:w="93" w:type="dxa"/>
                                   </w:tcMar>
                                   <w:vAlign w:val="center"/>
                                 </w:tcPr>
@@ -993,7 +993,7 @@
                                   </w:tcBorders>
                                   <w:shd w:fill="auto" w:val="clear"/>
                                   <w:tcMar>
-                                    <w:left w:w="98" w:type="dxa"/>
+                                    <w:left w:w="93" w:type="dxa"/>
                                   </w:tcMar>
                                 </w:tcPr>
                                 <w:p>
@@ -1026,7 +1026,7 @@
                                   </w:tcBorders>
                                   <w:shd w:fill="auto" w:val="clear"/>
                                   <w:tcMar>
-                                    <w:left w:w="98" w:type="dxa"/>
+                                    <w:left w:w="93" w:type="dxa"/>
                                   </w:tcMar>
                                 </w:tcPr>
                                 <w:p>
@@ -1060,7 +1060,7 @@
                                   </w:tcBorders>
                                   <w:shd w:fill="auto" w:val="clear"/>
                                   <w:tcMar>
-                                    <w:left w:w="98" w:type="dxa"/>
+                                    <w:left w:w="93" w:type="dxa"/>
                                   </w:tcMar>
                                   <w:vAlign w:val="center"/>
                                 </w:tcPr>
@@ -1110,7 +1110,7 @@
           </mc:Choice>
           <mc:Fallback>
             <w:pict>
-              <v:rect id="shape_0" ID="Quadro1" stroked="f" style="position:absolute;margin-left:5.7pt;margin-top:0.05pt;width:433.2pt;height:159.55pt">
+              <v:rect id="shape_0" ID="Quadro1" stroked="f" style="position:absolute;margin-left:5.7pt;margin-top:0.05pt;width:433.25pt;height:159.55pt">
                 <w10:wrap type="none"/>
                 <v:fill o:detectmouseclick="t" on="false"/>
                 <v:stroke color="#3465a4" joinstyle="round" endcap="flat"/>
@@ -1172,7 +1172,7 @@
                             </w:tcBorders>
                             <w:shd w:color="auto" w:fill="E6E6E6" w:val="clear"/>
                             <w:tcMar>
-                              <w:left w:w="98" w:type="dxa"/>
+                              <w:left w:w="93" w:type="dxa"/>
                             </w:tcMar>
                             <w:vAlign w:val="center"/>
                           </w:tcPr>
@@ -1209,7 +1209,7 @@
                             </w:tcBorders>
                             <w:shd w:color="auto" w:fill="E6E6E6" w:val="clear"/>
                             <w:tcMar>
-                              <w:left w:w="98" w:type="dxa"/>
+                              <w:left w:w="93" w:type="dxa"/>
                             </w:tcMar>
                             <w:vAlign w:val="center"/>
                           </w:tcPr>
@@ -1246,7 +1246,7 @@
                             </w:tcBorders>
                             <w:shd w:color="auto" w:fill="E6E6E6" w:val="clear"/>
                             <w:tcMar>
-                              <w:left w:w="98" w:type="dxa"/>
+                              <w:left w:w="93" w:type="dxa"/>
                             </w:tcMar>
                             <w:vAlign w:val="center"/>
                           </w:tcPr>
@@ -1289,7 +1289,7 @@
                             </w:tcBorders>
                             <w:shd w:fill="auto" w:val="clear"/>
                             <w:tcMar>
-                              <w:left w:w="98" w:type="dxa"/>
+                              <w:left w:w="93" w:type="dxa"/>
                             </w:tcMar>
                           </w:tcPr>
                           <w:p>
@@ -1322,7 +1322,7 @@
                             </w:tcBorders>
                             <w:shd w:fill="auto" w:val="clear"/>
                             <w:tcMar>
-                              <w:left w:w="98" w:type="dxa"/>
+                              <w:left w:w="93" w:type="dxa"/>
                             </w:tcMar>
                           </w:tcPr>
                           <w:p>
@@ -1359,7 +1359,7 @@
                             </w:tcBorders>
                             <w:shd w:fill="auto" w:val="clear"/>
                             <w:tcMar>
-                              <w:left w:w="98" w:type="dxa"/>
+                              <w:left w:w="93" w:type="dxa"/>
                             </w:tcMar>
                             <w:vAlign w:val="center"/>
                           </w:tcPr>
@@ -1404,7 +1404,7 @@
                             </w:tcBorders>
                             <w:shd w:fill="auto" w:val="clear"/>
                             <w:tcMar>
-                              <w:left w:w="98" w:type="dxa"/>
+                              <w:left w:w="93" w:type="dxa"/>
                             </w:tcMar>
                           </w:tcPr>
                           <w:p>
@@ -1437,7 +1437,7 @@
                             </w:tcBorders>
                             <w:shd w:fill="auto" w:val="clear"/>
                             <w:tcMar>
-                              <w:left w:w="98" w:type="dxa"/>
+                              <w:left w:w="93" w:type="dxa"/>
                             </w:tcMar>
                           </w:tcPr>
                           <w:p>
@@ -1477,7 +1477,7 @@
                             </w:tcBorders>
                             <w:shd w:fill="auto" w:val="clear"/>
                             <w:tcMar>
-                              <w:left w:w="98" w:type="dxa"/>
+                              <w:left w:w="93" w:type="dxa"/>
                             </w:tcMar>
                             <w:vAlign w:val="center"/>
                           </w:tcPr>
@@ -1518,7 +1518,7 @@
                             </w:tcBorders>
                             <w:shd w:fill="auto" w:val="clear"/>
                             <w:tcMar>
-                              <w:left w:w="98" w:type="dxa"/>
+                              <w:left w:w="93" w:type="dxa"/>
                             </w:tcMar>
                           </w:tcPr>
                           <w:p>
@@ -1551,7 +1551,7 @@
                             </w:tcBorders>
                             <w:shd w:fill="auto" w:val="clear"/>
                             <w:tcMar>
-                              <w:left w:w="98" w:type="dxa"/>
+                              <w:left w:w="93" w:type="dxa"/>
                             </w:tcMar>
                           </w:tcPr>
                           <w:p>
@@ -1585,7 +1585,7 @@
                             </w:tcBorders>
                             <w:shd w:fill="auto" w:val="clear"/>
                             <w:tcMar>
-                              <w:left w:w="98" w:type="dxa"/>
+                              <w:left w:w="93" w:type="dxa"/>
                             </w:tcMar>
                             <w:vAlign w:val="center"/>
                           </w:tcPr>
@@ -1626,7 +1626,7 @@
                             </w:tcBorders>
                             <w:shd w:fill="auto" w:val="clear"/>
                             <w:tcMar>
-                              <w:left w:w="98" w:type="dxa"/>
+                              <w:left w:w="93" w:type="dxa"/>
                             </w:tcMar>
                           </w:tcPr>
                           <w:p>
@@ -1659,7 +1659,7 @@
                             </w:tcBorders>
                             <w:shd w:fill="auto" w:val="clear"/>
                             <w:tcMar>
-                              <w:left w:w="98" w:type="dxa"/>
+                              <w:left w:w="93" w:type="dxa"/>
                             </w:tcMar>
                           </w:tcPr>
                           <w:p>
@@ -1693,7 +1693,7 @@
                             </w:tcBorders>
                             <w:shd w:fill="auto" w:val="clear"/>
                             <w:tcMar>
-                              <w:left w:w="98" w:type="dxa"/>
+                              <w:left w:w="93" w:type="dxa"/>
                             </w:tcMar>
                             <w:vAlign w:val="center"/>
                           </w:tcPr>
@@ -1734,7 +1734,7 @@
                             </w:tcBorders>
                             <w:shd w:fill="auto" w:val="clear"/>
                             <w:tcMar>
-                              <w:left w:w="98" w:type="dxa"/>
+                              <w:left w:w="93" w:type="dxa"/>
                             </w:tcMar>
                           </w:tcPr>
                           <w:p>
@@ -1767,7 +1767,7 @@
                             </w:tcBorders>
                             <w:shd w:fill="auto" w:val="clear"/>
                             <w:tcMar>
-                              <w:left w:w="98" w:type="dxa"/>
+                              <w:left w:w="93" w:type="dxa"/>
                             </w:tcMar>
                           </w:tcPr>
                           <w:p>
@@ -1801,7 +1801,7 @@
                             </w:tcBorders>
                             <w:shd w:fill="auto" w:val="clear"/>
                             <w:tcMar>
-                              <w:left w:w="98" w:type="dxa"/>
+                              <w:left w:w="93" w:type="dxa"/>
                             </w:tcMar>
                             <w:vAlign w:val="center"/>
                           </w:tcPr>
@@ -1842,7 +1842,7 @@
                             </w:tcBorders>
                             <w:shd w:fill="auto" w:val="clear"/>
                             <w:tcMar>
-                              <w:left w:w="98" w:type="dxa"/>
+                              <w:left w:w="93" w:type="dxa"/>
                             </w:tcMar>
                           </w:tcPr>
                           <w:p>
@@ -1875,7 +1875,7 @@
                             </w:tcBorders>
                             <w:shd w:fill="auto" w:val="clear"/>
                             <w:tcMar>
-                              <w:left w:w="98" w:type="dxa"/>
+                              <w:left w:w="93" w:type="dxa"/>
                             </w:tcMar>
                           </w:tcPr>
                           <w:p>
@@ -1909,7 +1909,7 @@
                             </w:tcBorders>
                             <w:shd w:fill="auto" w:val="clear"/>
                             <w:tcMar>
-                              <w:left w:w="98" w:type="dxa"/>
+                              <w:left w:w="93" w:type="dxa"/>
                             </w:tcMar>
                             <w:vAlign w:val="center"/>
                           </w:tcPr>
@@ -2015,17 +2015,30 @@
       </w:r>
       <w:r>
         <w:rPr/>
-        <w:t xml:space="preserve">, UC05, </w:t>
+        <w:t xml:space="preserve">, </w:t>
       </w:r>
       <w:r>
         <w:rPr>
           <w:strike/>
         </w:rPr>
-        <w:t>UC07</w:t>
-      </w:r>
-      <w:r>
-        <w:rPr/>
-        <w:t xml:space="preserve">, </w:t>
+        <w:t>UC05</w:t>
+      </w:r>
+      <w:r>
+        <w:rPr/>
+        <w:t>,</w:t>
+      </w:r>
+      <w:r>
+        <w:rPr>
+          <w:strike/>
+        </w:rPr>
+        <w:t xml:space="preserve"> UC07,</w:t>
+      </w:r>
+      <w:r>
+        <w:rPr>
+          <w:strike w:val="false"/>
+          <w:dstrike w:val="false"/>
+        </w:rPr>
+        <w:t xml:space="preserve"> </w:t>
       </w:r>
       <w:r>
         <w:rPr>
@@ -2047,31 +2060,20 @@
         <w:rPr>
           <w:strike/>
         </w:rPr>
-        <w:t>UC09</w:t>
-      </w:r>
-      <w:r>
-        <w:rPr/>
-        <w:t xml:space="preserve">, </w:t>
+        <w:t>UC09, UC10</w:t>
+      </w:r>
+      <w:r>
+        <w:rPr>
+          <w:strike w:val="false"/>
+          <w:dstrike w:val="false"/>
+        </w:rPr>
+        <w:t>,</w:t>
       </w:r>
       <w:r>
         <w:rPr>
           <w:strike/>
         </w:rPr>
-        <w:t>UC10</w:t>
-      </w:r>
-      <w:r>
-        <w:rPr/>
-        <w:t xml:space="preserve">, </w:t>
-      </w:r>
-      <w:r>
-        <w:rPr>
-          <w:strike/>
-        </w:rPr>
-        <w:t>UC11</w:t>
-      </w:r>
-      <w:r>
-        <w:rPr/>
-        <w:t xml:space="preserve">, </w:t>
+        <w:t xml:space="preserve"> UC11, </w:t>
       </w:r>
       <w:r>
         <w:rPr>
@@ -2092,19 +2094,7 @@
       </w:pPr>
       <w:r>
         <w:rPr/>
-        <w:t>I4 – Implementar os casos de uso: UC06, UC</w:t>
-      </w:r>
-      <w:r>
-        <w:rPr/>
-        <w:t>08</w:t>
-      </w:r>
-      <w:r>
-        <w:rPr/>
-        <w:t>, UC1</w:t>
-      </w:r>
-      <w:r>
-        <w:rPr/>
-        <w:t>2, UC13</w:t>
+        <w:t>I4 – Implementar os casos de uso: UC06, UC08, UC12, UC13</w:t>
       </w:r>
     </w:p>
     <w:p>
@@ -2510,7 +2500,7 @@
       <w:tblStyle w:val="a0"/>
       <w:tblW w:w="9558" w:type="dxa"/>
       <w:jc w:val="left"/>
-      <w:tblInd w:w="-116" w:type="dxa"/>
+      <w:tblInd w:w="-124" w:type="dxa"/>
       <w:tblBorders>
         <w:top w:val="single" w:sz="6" w:space="0" w:color="000001"/>
         <w:left w:val="single" w:sz="6" w:space="0" w:color="000001"/>
@@ -2521,7 +2511,7 @@
       </w:tblBorders>
       <w:tblCellMar>
         <w:top w:w="0" w:type="dxa"/>
-        <w:left w:w="99" w:type="dxa"/>
+        <w:left w:w="91" w:type="dxa"/>
         <w:bottom w:w="0" w:type="dxa"/>
         <w:right w:w="108" w:type="dxa"/>
       </w:tblCellMar>
@@ -2546,7 +2536,7 @@
           </w:tcBorders>
           <w:shd w:fill="auto" w:val="clear"/>
           <w:tcMar>
-            <w:left w:w="99" w:type="dxa"/>
+            <w:left w:w="91" w:type="dxa"/>
           </w:tcMar>
         </w:tcPr>
         <w:p>
@@ -2573,7 +2563,7 @@
           </w:tcBorders>
           <w:shd w:fill="auto" w:val="clear"/>
           <w:tcMar>
-            <w:left w:w="99" w:type="dxa"/>
+            <w:left w:w="91" w:type="dxa"/>
           </w:tcMar>
         </w:tcPr>
         <w:p>
@@ -2608,7 +2598,7 @@
           </w:tcBorders>
           <w:shd w:fill="auto" w:val="clear"/>
           <w:tcMar>
-            <w:left w:w="99" w:type="dxa"/>
+            <w:left w:w="91" w:type="dxa"/>
           </w:tcMar>
         </w:tcPr>
         <w:p>
@@ -2635,7 +2625,7 @@
           </w:tcBorders>
           <w:shd w:fill="auto" w:val="clear"/>
           <w:tcMar>
-            <w:left w:w="99" w:type="dxa"/>
+            <w:left w:w="91" w:type="dxa"/>
           </w:tcMar>
         </w:tcPr>
         <w:p>
@@ -3922,6 +3912,160 @@
       <w:u w:val="none"/>
     </w:rPr>
   </w:style>
+  <w:style w:type="character" w:styleId="ListLabel37">
+    <w:name w:val="ListLabel 37"/>
+    <w:qFormat/>
+    <w:rPr>
+      <w:rFonts w:eastAsia="Arial" w:cs="Arial"/>
+      <w:position w:val="0"/>
+      <w:sz w:val="20"/>
+      <w:sz w:val="20"/>
+      <w:vertAlign w:val="baseline"/>
+    </w:rPr>
+  </w:style>
+  <w:style w:type="character" w:styleId="ListLabel38">
+    <w:name w:val="ListLabel 38"/>
+    <w:qFormat/>
+    <w:rPr>
+      <w:position w:val="0"/>
+      <w:sz w:val="20"/>
+      <w:sz w:val="20"/>
+      <w:vertAlign w:val="baseline"/>
+    </w:rPr>
+  </w:style>
+  <w:style w:type="character" w:styleId="ListLabel39">
+    <w:name w:val="ListLabel 39"/>
+    <w:qFormat/>
+    <w:rPr>
+      <w:position w:val="0"/>
+      <w:sz w:val="20"/>
+      <w:sz w:val="20"/>
+      <w:vertAlign w:val="baseline"/>
+    </w:rPr>
+  </w:style>
+  <w:style w:type="character" w:styleId="ListLabel40">
+    <w:name w:val="ListLabel 40"/>
+    <w:qFormat/>
+    <w:rPr>
+      <w:position w:val="0"/>
+      <w:sz w:val="20"/>
+      <w:sz w:val="20"/>
+      <w:vertAlign w:val="baseline"/>
+    </w:rPr>
+  </w:style>
+  <w:style w:type="character" w:styleId="ListLabel41">
+    <w:name w:val="ListLabel 41"/>
+    <w:qFormat/>
+    <w:rPr>
+      <w:position w:val="0"/>
+      <w:sz w:val="20"/>
+      <w:sz w:val="20"/>
+      <w:vertAlign w:val="baseline"/>
+    </w:rPr>
+  </w:style>
+  <w:style w:type="character" w:styleId="ListLabel42">
+    <w:name w:val="ListLabel 42"/>
+    <w:qFormat/>
+    <w:rPr>
+      <w:position w:val="0"/>
+      <w:sz w:val="20"/>
+      <w:sz w:val="20"/>
+      <w:vertAlign w:val="baseline"/>
+    </w:rPr>
+  </w:style>
+  <w:style w:type="character" w:styleId="ListLabel43">
+    <w:name w:val="ListLabel 43"/>
+    <w:qFormat/>
+    <w:rPr>
+      <w:position w:val="0"/>
+      <w:sz w:val="20"/>
+      <w:sz w:val="20"/>
+      <w:vertAlign w:val="baseline"/>
+    </w:rPr>
+  </w:style>
+  <w:style w:type="character" w:styleId="ListLabel44">
+    <w:name w:val="ListLabel 44"/>
+    <w:qFormat/>
+    <w:rPr>
+      <w:position w:val="0"/>
+      <w:sz w:val="20"/>
+      <w:sz w:val="20"/>
+      <w:vertAlign w:val="baseline"/>
+    </w:rPr>
+  </w:style>
+  <w:style w:type="character" w:styleId="ListLabel45">
+    <w:name w:val="ListLabel 45"/>
+    <w:qFormat/>
+    <w:rPr>
+      <w:position w:val="0"/>
+      <w:sz w:val="20"/>
+      <w:sz w:val="20"/>
+      <w:vertAlign w:val="baseline"/>
+    </w:rPr>
+  </w:style>
+  <w:style w:type="character" w:styleId="ListLabel46">
+    <w:name w:val="ListLabel 46"/>
+    <w:qFormat/>
+    <w:rPr>
+      <w:u w:val="none"/>
+    </w:rPr>
+  </w:style>
+  <w:style w:type="character" w:styleId="ListLabel47">
+    <w:name w:val="ListLabel 47"/>
+    <w:qFormat/>
+    <w:rPr>
+      <w:u w:val="none"/>
+    </w:rPr>
+  </w:style>
+  <w:style w:type="character" w:styleId="ListLabel48">
+    <w:name w:val="ListLabel 48"/>
+    <w:qFormat/>
+    <w:rPr>
+      <w:u w:val="none"/>
+    </w:rPr>
+  </w:style>
+  <w:style w:type="character" w:styleId="ListLabel49">
+    <w:name w:val="ListLabel 49"/>
+    <w:qFormat/>
+    <w:rPr>
+      <w:u w:val="none"/>
+    </w:rPr>
+  </w:style>
+  <w:style w:type="character" w:styleId="ListLabel50">
+    <w:name w:val="ListLabel 50"/>
+    <w:qFormat/>
+    <w:rPr>
+      <w:u w:val="none"/>
+    </w:rPr>
+  </w:style>
+  <w:style w:type="character" w:styleId="ListLabel51">
+    <w:name w:val="ListLabel 51"/>
+    <w:qFormat/>
+    <w:rPr>
+      <w:u w:val="none"/>
+    </w:rPr>
+  </w:style>
+  <w:style w:type="character" w:styleId="ListLabel52">
+    <w:name w:val="ListLabel 52"/>
+    <w:qFormat/>
+    <w:rPr>
+      <w:u w:val="none"/>
+    </w:rPr>
+  </w:style>
+  <w:style w:type="character" w:styleId="ListLabel53">
+    <w:name w:val="ListLabel 53"/>
+    <w:qFormat/>
+    <w:rPr>
+      <w:u w:val="none"/>
+    </w:rPr>
+  </w:style>
+  <w:style w:type="character" w:styleId="ListLabel54">
+    <w:name w:val="ListLabel 54"/>
+    <w:qFormat/>
+    <w:rPr>
+      <w:u w:val="none"/>
+    </w:rPr>
+  </w:style>
   <w:style w:type="paragraph" w:styleId="Ttulo">
     <w:name w:val="Título"/>
     <w:basedOn w:val="Normal"/>

</xml_diff>